<commit_message>
changes to the first lab, created the second lab.
</commit_message>
<xml_diff>
--- a/1/Команда_14_Лаб1.docx
+++ b/1/Команда_14_Лаб1.docx
@@ -323,7 +323,7 @@
           <w:szCs w:val="28"/>
           <w:lang w:val="uk-UA"/>
         </w:rPr>
-        <w:t>Виконав:</w:t>
+        <w:t>Викона</w:t>
       </w:r>
       <w:r>
         <w:rPr>
@@ -331,25 +331,41 @@
           <w:szCs w:val="28"/>
           <w:lang w:val="uk-UA"/>
         </w:rPr>
-        <w:br/>
-        <w:t xml:space="preserve">студент </w:t>
-      </w:r>
-      <w:bookmarkStart w:id="1" w:name="_Hlk185327061"/>
+        <w:t>ли</w:t>
+      </w:r>
       <w:r>
         <w:rPr>
           <w:sz w:val="28"/>
           <w:szCs w:val="28"/>
           <w:lang w:val="uk-UA"/>
         </w:rPr>
-        <w:t>I</w:t>
-      </w:r>
-      <w:bookmarkEnd w:id="1"/>
+        <w:t>:</w:t>
+      </w:r>
       <w:r>
         <w:rPr>
           <w:sz w:val="28"/>
           <w:szCs w:val="28"/>
           <w:lang w:val="uk-UA"/>
         </w:rPr>
+        <w:br/>
+        <w:t xml:space="preserve">студент </w:t>
+      </w:r>
+      <w:bookmarkStart w:id="1" w:name="_Hlk185327061"/>
+      <w:r>
+        <w:rPr>
+          <w:sz w:val="28"/>
+          <w:szCs w:val="28"/>
+          <w:lang w:val="uk-UA"/>
+        </w:rPr>
+        <w:t>I</w:t>
+      </w:r>
+      <w:bookmarkEnd w:id="1"/>
+      <w:r>
+        <w:rPr>
+          <w:sz w:val="28"/>
+          <w:szCs w:val="28"/>
+          <w:lang w:val="uk-UA"/>
+        </w:rPr>
         <w:t>I</w:t>
       </w:r>
       <w:r>
@@ -366,7 +382,7 @@
           <w:szCs w:val="28"/>
           <w:lang w:val="uk-UA"/>
         </w:rPr>
-        <w:t xml:space="preserve"> курсу, групи КІ-33</w:t>
+        <w:t xml:space="preserve"> курсу, груп КІ-33</w:t>
       </w:r>
       <w:r>
         <w:rPr>
@@ -374,8 +390,48 @@
           <w:szCs w:val="28"/>
           <w:lang w:val="uk-UA"/>
         </w:rPr>
+        <w:t xml:space="preserve"> та КІ-31</w:t>
+      </w:r>
+      <w:r>
+        <w:rPr>
+          <w:sz w:val="28"/>
+          <w:szCs w:val="28"/>
+          <w:lang w:val="uk-UA"/>
+        </w:rPr>
         <w:br/>
         <w:t>Тал Майк</w:t>
+      </w:r>
+      <w:r>
+        <w:rPr>
+          <w:sz w:val="28"/>
+          <w:szCs w:val="28"/>
+          <w:lang w:val="en-US"/>
+        </w:rPr>
+        <w:t>,</w:t>
+      </w:r>
+      <w:r>
+        <w:rPr>
+          <w:sz w:val="28"/>
+          <w:szCs w:val="28"/>
+          <w:lang w:val="uk-UA"/>
+        </w:rPr>
+        <w:t xml:space="preserve"> Піддубна Марія</w:t>
+      </w:r>
+      <w:r>
+        <w:rPr>
+          <w:sz w:val="28"/>
+          <w:szCs w:val="28"/>
+          <w:lang w:val="en-US"/>
+        </w:rPr>
+        <w:t>,</w:t>
+      </w:r>
+      <w:r>
+        <w:rPr>
+          <w:sz w:val="28"/>
+          <w:szCs w:val="28"/>
+          <w:lang w:val="uk-UA"/>
+        </w:rPr>
+        <w:t xml:space="preserve"> Дмитренко Владислав</w:t>
       </w:r>
     </w:p>
     <w:p>
@@ -628,6 +684,7 @@
           <w:szCs w:val="28"/>
           <w:lang w:val="uk-UA"/>
         </w:rPr>
+        <w:lastRenderedPageBreak/>
         <w:br w:type="page"/>
       </w:r>
     </w:p>

</xml_diff>